<commit_message>
update file word and file sql
</commit_message>
<xml_diff>
--- a/Báo Cáo/61HT_WebsiteDangkytinchi.docx
+++ b/Báo Cáo/61HT_WebsiteDangkytinchi.docx
@@ -973,7 +973,7 @@
               <w:jc w:val="center"/>
             </w:pPr>
             <w:r>
-              <w:t>9</w:t>
+              <w:t>8.5</w:t>
             </w:r>
           </w:p>
         </w:tc>
@@ -5824,14 +5824,27 @@
       <w:r>
         <w:t xml:space="preserve">Hình </w:t>
       </w:r>
-      <w:fldSimple w:instr=" SEQ Hình \* ARABIC ">
-        <w:r>
-          <w:rPr>
-            <w:noProof/>
-          </w:rPr>
-          <w:t>1</w:t>
-        </w:r>
-      </w:fldSimple>
+      <w:r>
+        <w:fldChar w:fldCharType="begin"/>
+      </w:r>
+      <w:r>
+        <w:instrText xml:space="preserve"> SEQ Hình \* ARABIC </w:instrText>
+      </w:r>
+      <w:r>
+        <w:fldChar w:fldCharType="separate"/>
+      </w:r>
+      <w:r>
+        <w:rPr>
+          <w:noProof/>
+        </w:rPr>
+        <w:t>1</w:t>
+      </w:r>
+      <w:r>
+        <w:rPr>
+          <w:noProof/>
+        </w:rPr>
+        <w:fldChar w:fldCharType="end"/>
+      </w:r>
       <w:r>
         <w:t>: Đăng nhập trang admin</w:t>
       </w:r>
@@ -5892,14 +5905,27 @@
       <w:r>
         <w:t xml:space="preserve">Hình </w:t>
       </w:r>
-      <w:fldSimple w:instr=" SEQ Hình \* ARABIC ">
-        <w:r>
-          <w:rPr>
-            <w:noProof/>
-          </w:rPr>
-          <w:t>2</w:t>
-        </w:r>
-      </w:fldSimple>
+      <w:r>
+        <w:fldChar w:fldCharType="begin"/>
+      </w:r>
+      <w:r>
+        <w:instrText xml:space="preserve"> SEQ Hình \* ARABIC </w:instrText>
+      </w:r>
+      <w:r>
+        <w:fldChar w:fldCharType="separate"/>
+      </w:r>
+      <w:r>
+        <w:rPr>
+          <w:noProof/>
+        </w:rPr>
+        <w:t>2</w:t>
+      </w:r>
+      <w:r>
+        <w:rPr>
+          <w:noProof/>
+        </w:rPr>
+        <w:fldChar w:fldCharType="end"/>
+      </w:r>
       <w:r>
         <w:t>: Trang chủ admin</w:t>
       </w:r>
@@ -5964,14 +5990,27 @@
       <w:r>
         <w:t xml:space="preserve">Hình </w:t>
       </w:r>
-      <w:fldSimple w:instr=" SEQ Hình \* ARABIC ">
-        <w:r>
-          <w:rPr>
-            <w:noProof/>
-          </w:rPr>
-          <w:t>3</w:t>
-        </w:r>
-      </w:fldSimple>
+      <w:r>
+        <w:fldChar w:fldCharType="begin"/>
+      </w:r>
+      <w:r>
+        <w:instrText xml:space="preserve"> SEQ Hình \* ARABIC </w:instrText>
+      </w:r>
+      <w:r>
+        <w:fldChar w:fldCharType="separate"/>
+      </w:r>
+      <w:r>
+        <w:rPr>
+          <w:noProof/>
+        </w:rPr>
+        <w:t>3</w:t>
+      </w:r>
+      <w:r>
+        <w:rPr>
+          <w:noProof/>
+        </w:rPr>
+        <w:fldChar w:fldCharType="end"/>
+      </w:r>
       <w:r>
         <w:t>: Quản Lý Khóa Học</w:t>
       </w:r>
@@ -6037,14 +6076,27 @@
       <w:r>
         <w:t xml:space="preserve">Hình </w:t>
       </w:r>
-      <w:fldSimple w:instr=" SEQ Hình \* ARABIC ">
-        <w:r>
-          <w:rPr>
-            <w:noProof/>
-          </w:rPr>
-          <w:t>4</w:t>
-        </w:r>
-      </w:fldSimple>
+      <w:r>
+        <w:fldChar w:fldCharType="begin"/>
+      </w:r>
+      <w:r>
+        <w:instrText xml:space="preserve"> SEQ Hình \* ARABIC </w:instrText>
+      </w:r>
+      <w:r>
+        <w:fldChar w:fldCharType="separate"/>
+      </w:r>
+      <w:r>
+        <w:rPr>
+          <w:noProof/>
+        </w:rPr>
+        <w:t>4</w:t>
+      </w:r>
+      <w:r>
+        <w:rPr>
+          <w:noProof/>
+        </w:rPr>
+        <w:fldChar w:fldCharType="end"/>
+      </w:r>
       <w:r>
         <w:t>: Quản Lý Tài Khoản</w:t>
       </w:r>
@@ -6098,14 +6150,27 @@
       <w:r>
         <w:t xml:space="preserve">Hình </w:t>
       </w:r>
-      <w:fldSimple w:instr=" SEQ Hình \* ARABIC ">
-        <w:r>
-          <w:rPr>
-            <w:noProof/>
-          </w:rPr>
-          <w:t>5</w:t>
-        </w:r>
-      </w:fldSimple>
+      <w:r>
+        <w:fldChar w:fldCharType="begin"/>
+      </w:r>
+      <w:r>
+        <w:instrText xml:space="preserve"> SEQ Hình \* ARABIC </w:instrText>
+      </w:r>
+      <w:r>
+        <w:fldChar w:fldCharType="separate"/>
+      </w:r>
+      <w:r>
+        <w:rPr>
+          <w:noProof/>
+        </w:rPr>
+        <w:t>5</w:t>
+      </w:r>
+      <w:r>
+        <w:rPr>
+          <w:noProof/>
+        </w:rPr>
+        <w:fldChar w:fldCharType="end"/>
+      </w:r>
       <w:r>
         <w:t>: Quản Lý Tài Khoản Giảng Viên</w:t>
       </w:r>
@@ -6165,14 +6230,27 @@
       <w:r>
         <w:t xml:space="preserve">Hình </w:t>
       </w:r>
-      <w:fldSimple w:instr=" SEQ Hình \* ARABIC ">
-        <w:r>
-          <w:rPr>
-            <w:noProof/>
-          </w:rPr>
-          <w:t>6</w:t>
-        </w:r>
-      </w:fldSimple>
+      <w:r>
+        <w:fldChar w:fldCharType="begin"/>
+      </w:r>
+      <w:r>
+        <w:instrText xml:space="preserve"> SEQ Hình \* ARABIC </w:instrText>
+      </w:r>
+      <w:r>
+        <w:fldChar w:fldCharType="separate"/>
+      </w:r>
+      <w:r>
+        <w:rPr>
+          <w:noProof/>
+        </w:rPr>
+        <w:t>6</w:t>
+      </w:r>
+      <w:r>
+        <w:rPr>
+          <w:noProof/>
+        </w:rPr>
+        <w:fldChar w:fldCharType="end"/>
+      </w:r>
       <w:r>
         <w:t>: Quản Lý Tài Khoản Sinh Viên</w:t>
       </w:r>
@@ -6237,14 +6315,27 @@
       <w:r>
         <w:t xml:space="preserve">Hình </w:t>
       </w:r>
-      <w:fldSimple w:instr=" SEQ Hình \* ARABIC ">
-        <w:r>
-          <w:rPr>
-            <w:noProof/>
-          </w:rPr>
-          <w:t>7</w:t>
-        </w:r>
-      </w:fldSimple>
+      <w:r>
+        <w:fldChar w:fldCharType="begin"/>
+      </w:r>
+      <w:r>
+        <w:instrText xml:space="preserve"> SEQ Hình \* ARABIC </w:instrText>
+      </w:r>
+      <w:r>
+        <w:fldChar w:fldCharType="separate"/>
+      </w:r>
+      <w:r>
+        <w:rPr>
+          <w:noProof/>
+        </w:rPr>
+        <w:t>7</w:t>
+      </w:r>
+      <w:r>
+        <w:rPr>
+          <w:noProof/>
+        </w:rPr>
+        <w:fldChar w:fldCharType="end"/>
+      </w:r>
       <w:r>
         <w:t>: Quản Lý Danh Sách Sinh Viên Đăng Ký Khóa Học</w:t>
       </w:r>
@@ -6304,14 +6395,27 @@
       <w:r>
         <w:t xml:space="preserve">Hình </w:t>
       </w:r>
-      <w:fldSimple w:instr=" SEQ Hình \* ARABIC ">
-        <w:r>
-          <w:rPr>
-            <w:noProof/>
-          </w:rPr>
-          <w:t>8</w:t>
-        </w:r>
-      </w:fldSimple>
+      <w:r>
+        <w:fldChar w:fldCharType="begin"/>
+      </w:r>
+      <w:r>
+        <w:instrText xml:space="preserve"> SEQ Hình \* ARABIC </w:instrText>
+      </w:r>
+      <w:r>
+        <w:fldChar w:fldCharType="separate"/>
+      </w:r>
+      <w:r>
+        <w:rPr>
+          <w:noProof/>
+        </w:rPr>
+        <w:t>8</w:t>
+      </w:r>
+      <w:r>
+        <w:rPr>
+          <w:noProof/>
+        </w:rPr>
+        <w:fldChar w:fldCharType="end"/>
+      </w:r>
       <w:r>
         <w:t>: Phân Công Giảng Dạy Cho Giảng Viên</w:t>
       </w:r>
@@ -6376,14 +6480,27 @@
       <w:r>
         <w:t xml:space="preserve">Hình </w:t>
       </w:r>
-      <w:fldSimple w:instr=" SEQ Hình \* ARABIC ">
-        <w:r>
-          <w:rPr>
-            <w:noProof/>
-          </w:rPr>
-          <w:t>9</w:t>
-        </w:r>
-      </w:fldSimple>
+      <w:r>
+        <w:fldChar w:fldCharType="begin"/>
+      </w:r>
+      <w:r>
+        <w:instrText xml:space="preserve"> SEQ Hình \* ARABIC </w:instrText>
+      </w:r>
+      <w:r>
+        <w:fldChar w:fldCharType="separate"/>
+      </w:r>
+      <w:r>
+        <w:rPr>
+          <w:noProof/>
+        </w:rPr>
+        <w:t>9</w:t>
+      </w:r>
+      <w:r>
+        <w:rPr>
+          <w:noProof/>
+        </w:rPr>
+        <w:fldChar w:fldCharType="end"/>
+      </w:r>
       <w:r>
         <w:t>: Cập Nhật Học Kỳ</w:t>
       </w:r>
@@ -6445,14 +6562,27 @@
       <w:r>
         <w:t xml:space="preserve">Hình </w:t>
       </w:r>
-      <w:fldSimple w:instr=" SEQ Hình \* ARABIC ">
-        <w:r>
-          <w:rPr>
-            <w:noProof/>
-          </w:rPr>
-          <w:t>10</w:t>
-        </w:r>
-      </w:fldSimple>
+      <w:r>
+        <w:fldChar w:fldCharType="begin"/>
+      </w:r>
+      <w:r>
+        <w:instrText xml:space="preserve"> SEQ Hình \* ARABIC </w:instrText>
+      </w:r>
+      <w:r>
+        <w:fldChar w:fldCharType="separate"/>
+      </w:r>
+      <w:r>
+        <w:rPr>
+          <w:noProof/>
+        </w:rPr>
+        <w:t>10</w:t>
+      </w:r>
+      <w:r>
+        <w:rPr>
+          <w:noProof/>
+        </w:rPr>
+        <w:fldChar w:fldCharType="end"/>
+      </w:r>
       <w:r>
         <w:t>: Thông Tin Cá Nhân - admin</w:t>
       </w:r>
@@ -6593,14 +6723,27 @@
       <w:r>
         <w:t xml:space="preserve">Hình </w:t>
       </w:r>
-      <w:fldSimple w:instr=" SEQ Hình \* ARABIC ">
-        <w:r>
-          <w:rPr>
-            <w:noProof/>
-          </w:rPr>
-          <w:t>11</w:t>
-        </w:r>
-      </w:fldSimple>
+      <w:r>
+        <w:fldChar w:fldCharType="begin"/>
+      </w:r>
+      <w:r>
+        <w:instrText xml:space="preserve"> SEQ Hình \* ARABIC </w:instrText>
+      </w:r>
+      <w:r>
+        <w:fldChar w:fldCharType="separate"/>
+      </w:r>
+      <w:r>
+        <w:rPr>
+          <w:noProof/>
+        </w:rPr>
+        <w:t>11</w:t>
+      </w:r>
+      <w:r>
+        <w:rPr>
+          <w:noProof/>
+        </w:rPr>
+        <w:fldChar w:fldCharType="end"/>
+      </w:r>
       <w:r>
         <w:t>:</w:t>
       </w:r>
@@ -6688,14 +6831,27 @@
       <w:r>
         <w:t xml:space="preserve">Hình </w:t>
       </w:r>
-      <w:fldSimple w:instr=" SEQ Hình \* ARABIC ">
-        <w:r>
-          <w:rPr>
-            <w:noProof/>
-          </w:rPr>
-          <w:t>12</w:t>
-        </w:r>
-      </w:fldSimple>
+      <w:r>
+        <w:fldChar w:fldCharType="begin"/>
+      </w:r>
+      <w:r>
+        <w:instrText xml:space="preserve"> SEQ Hình \* ARABIC </w:instrText>
+      </w:r>
+      <w:r>
+        <w:fldChar w:fldCharType="separate"/>
+      </w:r>
+      <w:r>
+        <w:rPr>
+          <w:noProof/>
+        </w:rPr>
+        <w:t>12</w:t>
+      </w:r>
+      <w:r>
+        <w:rPr>
+          <w:noProof/>
+        </w:rPr>
+        <w:fldChar w:fldCharType="end"/>
+      </w:r>
       <w:r>
         <w:t>: Trang Chủ Sinh Viên</w:t>
       </w:r>
@@ -6794,14 +6950,27 @@
       <w:r>
         <w:t xml:space="preserve">Hình </w:t>
       </w:r>
-      <w:fldSimple w:instr=" SEQ Hình \* ARABIC ">
-        <w:r>
-          <w:rPr>
-            <w:noProof/>
-          </w:rPr>
-          <w:t>13</w:t>
-        </w:r>
-      </w:fldSimple>
+      <w:r>
+        <w:fldChar w:fldCharType="begin"/>
+      </w:r>
+      <w:r>
+        <w:instrText xml:space="preserve"> SEQ Hình \* ARABIC </w:instrText>
+      </w:r>
+      <w:r>
+        <w:fldChar w:fldCharType="separate"/>
+      </w:r>
+      <w:r>
+        <w:rPr>
+          <w:noProof/>
+        </w:rPr>
+        <w:t>13</w:t>
+      </w:r>
+      <w:r>
+        <w:rPr>
+          <w:noProof/>
+        </w:rPr>
+        <w:fldChar w:fldCharType="end"/>
+      </w:r>
       <w:r>
         <w:t xml:space="preserve">: Đăng </w:t>
       </w:r>
@@ -6895,14 +7064,27 @@
       <w:r>
         <w:t xml:space="preserve">Hình </w:t>
       </w:r>
-      <w:fldSimple w:instr=" SEQ Hình \* ARABIC ">
-        <w:r>
-          <w:rPr>
-            <w:noProof/>
-          </w:rPr>
-          <w:t>14</w:t>
-        </w:r>
-      </w:fldSimple>
+      <w:r>
+        <w:fldChar w:fldCharType="begin"/>
+      </w:r>
+      <w:r>
+        <w:instrText xml:space="preserve"> SEQ Hình \* ARABIC </w:instrText>
+      </w:r>
+      <w:r>
+        <w:fldChar w:fldCharType="separate"/>
+      </w:r>
+      <w:r>
+        <w:rPr>
+          <w:noProof/>
+        </w:rPr>
+        <w:t>14</w:t>
+      </w:r>
+      <w:r>
+        <w:rPr>
+          <w:noProof/>
+        </w:rPr>
+        <w:fldChar w:fldCharType="end"/>
+      </w:r>
       <w:r>
         <w:t xml:space="preserve">: Kết </w:t>
       </w:r>
@@ -6996,14 +7178,27 @@
       <w:r>
         <w:t xml:space="preserve">Hình </w:t>
       </w:r>
-      <w:fldSimple w:instr=" SEQ Hình \* ARABIC ">
-        <w:r>
-          <w:rPr>
-            <w:noProof/>
-          </w:rPr>
-          <w:t>15</w:t>
-        </w:r>
-      </w:fldSimple>
+      <w:r>
+        <w:fldChar w:fldCharType="begin"/>
+      </w:r>
+      <w:r>
+        <w:instrText xml:space="preserve"> SEQ Hình \* ARABIC </w:instrText>
+      </w:r>
+      <w:r>
+        <w:fldChar w:fldCharType="separate"/>
+      </w:r>
+      <w:r>
+        <w:rPr>
+          <w:noProof/>
+        </w:rPr>
+        <w:t>15</w:t>
+      </w:r>
+      <w:r>
+        <w:rPr>
+          <w:noProof/>
+        </w:rPr>
+        <w:fldChar w:fldCharType="end"/>
+      </w:r>
       <w:r>
         <w:t xml:space="preserve">: Thông </w:t>
       </w:r>
@@ -7105,14 +7300,27 @@
       <w:r>
         <w:t xml:space="preserve">Hình </w:t>
       </w:r>
-      <w:fldSimple w:instr=" SEQ Hình \* ARABIC ">
-        <w:r>
-          <w:rPr>
-            <w:noProof/>
-          </w:rPr>
-          <w:t>16</w:t>
-        </w:r>
-      </w:fldSimple>
+      <w:r>
+        <w:fldChar w:fldCharType="begin"/>
+      </w:r>
+      <w:r>
+        <w:instrText xml:space="preserve"> SEQ Hình \* ARABIC </w:instrText>
+      </w:r>
+      <w:r>
+        <w:fldChar w:fldCharType="separate"/>
+      </w:r>
+      <w:r>
+        <w:rPr>
+          <w:noProof/>
+        </w:rPr>
+        <w:t>16</w:t>
+      </w:r>
+      <w:r>
+        <w:rPr>
+          <w:noProof/>
+        </w:rPr>
+        <w:fldChar w:fldCharType="end"/>
+      </w:r>
       <w:r>
         <w:t>: Trang Chủ Giảng Viên</w:t>
       </w:r>
@@ -7183,14 +7391,27 @@
       <w:r>
         <w:t xml:space="preserve">Hình </w:t>
       </w:r>
-      <w:fldSimple w:instr=" SEQ Hình \* ARABIC ">
-        <w:r>
-          <w:rPr>
-            <w:noProof/>
-          </w:rPr>
-          <w:t>17</w:t>
-        </w:r>
-      </w:fldSimple>
+      <w:r>
+        <w:fldChar w:fldCharType="begin"/>
+      </w:r>
+      <w:r>
+        <w:instrText xml:space="preserve"> SEQ Hình \* ARABIC </w:instrText>
+      </w:r>
+      <w:r>
+        <w:fldChar w:fldCharType="separate"/>
+      </w:r>
+      <w:r>
+        <w:rPr>
+          <w:noProof/>
+        </w:rPr>
+        <w:t>17</w:t>
+      </w:r>
+      <w:r>
+        <w:rPr>
+          <w:noProof/>
+        </w:rPr>
+        <w:fldChar w:fldCharType="end"/>
+      </w:r>
       <w:r>
         <w:t>: Lịch Giảng Dạy</w:t>
       </w:r>
@@ -7245,14 +7466,27 @@
       <w:r>
         <w:t xml:space="preserve">Hình </w:t>
       </w:r>
-      <w:fldSimple w:instr=" SEQ Hình \* ARABIC ">
-        <w:r>
-          <w:rPr>
-            <w:noProof/>
-          </w:rPr>
-          <w:t>18</w:t>
-        </w:r>
-      </w:fldSimple>
+      <w:r>
+        <w:fldChar w:fldCharType="begin"/>
+      </w:r>
+      <w:r>
+        <w:instrText xml:space="preserve"> SEQ Hình \* ARABIC </w:instrText>
+      </w:r>
+      <w:r>
+        <w:fldChar w:fldCharType="separate"/>
+      </w:r>
+      <w:r>
+        <w:rPr>
+          <w:noProof/>
+        </w:rPr>
+        <w:t>18</w:t>
+      </w:r>
+      <w:r>
+        <w:rPr>
+          <w:noProof/>
+        </w:rPr>
+        <w:fldChar w:fldCharType="end"/>
+      </w:r>
       <w:r>
         <w:t xml:space="preserve">: Thông Tin </w:t>
       </w:r>
@@ -7943,6 +8177,7 @@
   <w:style w:type="character" w:default="1" w:styleId="DefaultParagraphFont">
     <w:name w:val="Default Paragraph Font"/>
     <w:uiPriority w:val="1"/>
+    <w:semiHidden/>
     <w:unhideWhenUsed/>
   </w:style>
   <w:style w:type="table" w:default="1" w:styleId="TableNormal">

</xml_diff>